<commit_message>
flow doc arguments return vals
</commit_message>
<xml_diff>
--- a/doc/GameFlow.docx
+++ b/doc/GameFlow.docx
@@ -17,27 +17,15 @@
       <w:r>
         <w:t xml:space="preserve">View </w:t>
       </w:r>
-      <w:proofErr w:type="spellStart"/>
-      <w:r>
-        <w:t>GameController</w:t>
-      </w:r>
-      <w:proofErr w:type="spellEnd"/>
-      <w:r>
-        <w:t xml:space="preserve"> -&gt;</w:t>
-      </w:r>
-      <w:proofErr w:type="spellStart"/>
+      <w:r>
+        <w:t>GameController -&gt;</w:t>
+      </w:r>
       <w:r>
         <w:t>p</w:t>
       </w:r>
       <w:r>
-        <w:t>lay</w:t>
-      </w:r>
-      <w:proofErr w:type="spellEnd"/>
-      <w:r>
-        <w:t xml:space="preserve"> </w:t>
-      </w:r>
-      <w:bookmarkStart w:id="0" w:name="_GoBack"/>
-      <w:bookmarkEnd w:id="0"/>
+        <w:t xml:space="preserve">lay </w:t>
+      </w:r>
     </w:p>
     <w:p>
       <w:pPr>
@@ -47,13 +35,8 @@
           <w:numId w:val="6"/>
         </w:numPr>
       </w:pPr>
-      <w:proofErr w:type="spellStart"/>
-      <w:r>
-        <w:t>Matchmaking</w:t>
-      </w:r>
-      <w:proofErr w:type="spellEnd"/>
-      <w:r>
-        <w:t>, suche Spiel,  oder erstelle neues.</w:t>
+      <w:r>
+        <w:t>Matchmaking, suche Spiel,  oder erstelle neues.</w:t>
       </w:r>
     </w:p>
     <w:p>
@@ -61,19 +44,15 @@
         <w:pStyle w:val="Untertitel"/>
         <w:ind w:left="708" w:firstLine="12"/>
       </w:pPr>
-      <w:proofErr w:type="spellStart"/>
-      <w:r>
-        <w:t>GameApiController</w:t>
-      </w:r>
-      <w:proofErr w:type="spellEnd"/>
-      <w:r>
-        <w:t xml:space="preserve"> -&gt; </w:t>
-      </w:r>
-      <w:proofErr w:type="spellStart"/>
+      <w:r>
+        <w:t xml:space="preserve">GameApiController -&gt; </w:t>
+      </w:r>
       <w:r>
         <w:t>makeMatch</w:t>
       </w:r>
-      <w:proofErr w:type="spellEnd"/>
+      <w:r>
+        <w:t>-&gt;created game</w:t>
+      </w:r>
     </w:p>
     <w:p>
       <w:pPr>
@@ -87,15 +66,7 @@
         </w:rPr>
       </w:pPr>
       <w:r>
-        <w:t xml:space="preserve">Regelmässiges </w:t>
-      </w:r>
-      <w:proofErr w:type="spellStart"/>
-      <w:r>
-        <w:t>Polling</w:t>
-      </w:r>
-      <w:proofErr w:type="spellEnd"/>
-      <w:r>
-        <w:t xml:space="preserve"> neuer State </w:t>
+        <w:t xml:space="preserve">Regelmässiges Polling neuer State </w:t>
       </w:r>
       <w:r>
         <w:softHyphen/>
@@ -112,20 +83,22 @@
       <w:pPr>
         <w:pStyle w:val="Untertitel"/>
         <w:ind w:firstLine="708"/>
-      </w:pPr>
-      <w:proofErr w:type="spellStart"/>
-      <w:r>
-        <w:t>GameApiController</w:t>
-      </w:r>
-      <w:proofErr w:type="spellEnd"/>
-      <w:r>
-        <w:t xml:space="preserve"> -&gt; </w:t>
-      </w:r>
-      <w:proofErr w:type="spellStart"/>
-      <w:r>
-        <w:t>turns</w:t>
-      </w:r>
-      <w:proofErr w:type="spellEnd"/>
+        <w:rPr>
+          <w:lang w:val="fr-CH"/>
+        </w:rPr>
+      </w:pPr>
+      <w:r>
+        <w:rPr>
+          <w:lang w:val="fr-CH"/>
+        </w:rPr>
+        <w:t>GameApiController -&gt; turns</w:t>
+      </w:r>
+      <w:r>
+        <w:rPr>
+          <w:lang w:val="fr-CH"/>
+        </w:rPr>
+        <w:t>(gameid, since) -&gt; turns array</w:t>
+      </w:r>
     </w:p>
     <w:p>
       <w:pPr>
@@ -143,41 +116,36 @@
       <w:pPr>
         <w:pStyle w:val="Untertitel"/>
         <w:ind w:firstLine="708"/>
-      </w:pPr>
-      <w:proofErr w:type="spellStart"/>
-      <w:r>
-        <w:t>GameApiController</w:t>
-      </w:r>
-      <w:proofErr w:type="spellEnd"/>
-      <w:r>
-        <w:t xml:space="preserve"> -&gt; </w:t>
-      </w:r>
-      <w:proofErr w:type="spellStart"/>
-      <w:r>
-        <w:t>place</w:t>
-      </w:r>
-      <w:proofErr w:type="spellEnd"/>
+        <w:rPr>
+          <w:lang w:val="fr-CH"/>
+        </w:rPr>
+      </w:pPr>
+      <w:r>
+        <w:rPr>
+          <w:lang w:val="fr-CH"/>
+        </w:rPr>
+        <w:t>GameApiController -&gt; place</w:t>
+      </w:r>
+      <w:r>
+        <w:rPr>
+          <w:lang w:val="fr-CH"/>
+        </w:rPr>
+        <w:t>(gameid, x,  y)</w:t>
+      </w:r>
+      <w:r>
+        <w:rPr>
+          <w:lang w:val="fr-CH"/>
+        </w:rPr>
+        <w:t xml:space="preserve"> -&gt; turn</w:t>
+      </w:r>
     </w:p>
     <w:p>
       <w:pPr>
         <w:pStyle w:val="berschrift3"/>
       </w:pPr>
       <w:r>
-        <w:t xml:space="preserve">View </w:t>
-      </w:r>
-      <w:proofErr w:type="spellStart"/>
-      <w:r>
-        <w:t>GameController</w:t>
-      </w:r>
-      <w:proofErr w:type="spellEnd"/>
-      <w:r>
-        <w:t xml:space="preserve"> -&gt;</w:t>
-      </w:r>
-      <w:proofErr w:type="spellStart"/>
-      <w:r>
-        <w:t>detail</w:t>
-      </w:r>
-      <w:proofErr w:type="spellEnd"/>
+        <w:t>View GameController -&gt;detail</w:t>
+      </w:r>
     </w:p>
     <w:p>
       <w:r>
@@ -201,19 +169,12 @@
         <w:pStyle w:val="Untertitel"/>
         <w:ind w:left="708" w:firstLine="12"/>
       </w:pPr>
-      <w:proofErr w:type="spellStart"/>
-      <w:r>
-        <w:t>GameApiController</w:t>
-      </w:r>
-      <w:proofErr w:type="spellEnd"/>
-      <w:r>
-        <w:t xml:space="preserve"> -&gt; </w:t>
-      </w:r>
-      <w:proofErr w:type="spellStart"/>
-      <w:r>
-        <w:t>detail</w:t>
-      </w:r>
-      <w:proofErr w:type="spellEnd"/>
+      <w:r>
+        <w:t>GameApiController -&gt; detail</w:t>
+      </w:r>
+      <w:r>
+        <w:t>(gameid)</w:t>
+      </w:r>
     </w:p>
     <w:p>
       <w:pPr>
@@ -227,15 +188,7 @@
         </w:rPr>
       </w:pPr>
       <w:r>
-        <w:t xml:space="preserve">Regelmässiges </w:t>
-      </w:r>
-      <w:proofErr w:type="spellStart"/>
-      <w:r>
-        <w:t>Polling</w:t>
-      </w:r>
-      <w:proofErr w:type="spellEnd"/>
-      <w:r>
-        <w:t xml:space="preserve"> neuer State </w:t>
+        <w:t xml:space="preserve">Regelmässiges Polling neuer State </w:t>
       </w:r>
       <w:r>
         <w:softHyphen/>
@@ -253,40 +206,20 @@
         <w:pStyle w:val="Untertitel"/>
         <w:ind w:firstLine="708"/>
       </w:pPr>
-      <w:proofErr w:type="spellStart"/>
-      <w:r>
-        <w:t>GameApiController</w:t>
-      </w:r>
-      <w:proofErr w:type="spellEnd"/>
-      <w:r>
-        <w:t xml:space="preserve"> -&gt; </w:t>
-      </w:r>
-      <w:proofErr w:type="spellStart"/>
-      <w:r>
-        <w:t>turns</w:t>
-      </w:r>
-      <w:proofErr w:type="spellEnd"/>
+      <w:r>
+        <w:t>GameApiController -&gt; turns</w:t>
+      </w:r>
+      <w:r>
+        <w:t xml:space="preserve">(gameid, since) </w:t>
+      </w:r>
     </w:p>
     <w:p>
       <w:pPr>
         <w:pStyle w:val="berschrift3"/>
       </w:pPr>
       <w:r>
-        <w:t xml:space="preserve">View </w:t>
-      </w:r>
-      <w:proofErr w:type="spellStart"/>
-      <w:r>
-        <w:t>GameController</w:t>
-      </w:r>
-      <w:proofErr w:type="spellEnd"/>
-      <w:r>
-        <w:t xml:space="preserve"> -&gt;</w:t>
-      </w:r>
-      <w:proofErr w:type="spellStart"/>
-      <w:r>
-        <w:t>index</w:t>
-      </w:r>
-      <w:proofErr w:type="spellEnd"/>
+        <w:t>View GameController -&gt;index</w:t>
+      </w:r>
     </w:p>
     <w:p>
       <w:pPr>
@@ -305,19 +238,14 @@
         <w:pStyle w:val="Untertitel"/>
         <w:ind w:left="708" w:firstLine="12"/>
       </w:pPr>
-      <w:proofErr w:type="spellStart"/>
-      <w:r>
-        <w:t>GameApiController</w:t>
-      </w:r>
-      <w:proofErr w:type="spellEnd"/>
-      <w:r>
-        <w:t xml:space="preserve"> -&gt; </w:t>
-      </w:r>
-      <w:proofErr w:type="spellStart"/>
-      <w:r>
-        <w:t>index</w:t>
-      </w:r>
-      <w:proofErr w:type="spellEnd"/>
+      <w:r>
+        <w:t>GameApiController -&gt; index</w:t>
+      </w:r>
+      <w:r>
+        <w:t xml:space="preserve"> -&gt; games array</w:t>
+      </w:r>
+      <w:bookmarkStart w:id="0" w:name="_GoBack"/>
+      <w:bookmarkEnd w:id="0"/>
     </w:p>
     <w:p/>
     <w:p>

</xml_diff>